<commit_message>
Omformulerede nogle ting i Case Sofiendal
</commit_message>
<xml_diff>
--- a/Rapport/partials/Case sofiendal .docx
+++ b/Rapport/partials/Case sofiendal .docx
@@ -1,10 +1,34 @@
 
 <file path=word/document.xml><?xml version="1.0" encoding="utf-8"?>
-<w:document xmlns:wpc="http://schemas.microsoft.com/office/word/2010/wordprocessingCanvas" xmlns:mo="http://schemas.microsoft.com/office/mac/office/2008/main" xmlns:mc="http://schemas.openxmlformats.org/markup-compatibility/2006" xmlns:mv="urn:schemas-microsoft-com:mac:vml" xmlns:o="urn:schemas-microsoft-com:office:office" xmlns:r="http://schemas.openxmlformats.org/officeDocument/2006/relationships" xmlns:m="http://schemas.openxmlformats.org/officeDocument/2006/math" xmlns:v="urn:schemas-microsoft-com:vml" xmlns:wp14="http://schemas.microsoft.com/office/word/2010/wordprocessingDrawing" xmlns:wp="http://schemas.openxmlformats.org/drawingml/2006/wordprocessingDrawing" xmlns:w10="urn:schemas-microsoft-com:office:word" xmlns:w="http://schemas.openxmlformats.org/wordprocessingml/2006/main" xmlns:w14="http://schemas.microsoft.com/office/word/2010/wordml" xmlns:w15="http://schemas.microsoft.com/office/word/2012/wordml" xmlns:wpg="http://schemas.microsoft.com/office/word/2010/wordprocessingGroup" xmlns:wpi="http://schemas.microsoft.com/office/word/2010/wordprocessingInk" xmlns:wne="http://schemas.microsoft.com/office/word/2006/wordml" xmlns:wps="http://schemas.microsoft.com/office/word/2010/wordprocessingShape" mc:Ignorable="w14 w15 wp14">
+<w:document xmlns:wpc="http://schemas.microsoft.com/office/word/2010/wordprocessingCanvas" xmlns:cx="http://schemas.microsoft.com/office/drawing/2014/chartex" xmlns:cx1="http://schemas.microsoft.com/office/drawing/2015/9/8/chartex" xmlns:cx2="http://schemas.microsoft.com/office/drawing/2015/10/21/chartex" xmlns:cx3="http://schemas.microsoft.com/office/drawing/2016/5/9/chartex" xmlns:cx4="http://schemas.microsoft.com/office/drawing/2016/5/10/chartex" xmlns:cx5="http://schemas.microsoft.com/office/drawing/2016/5/11/chartex" xmlns:mc="http://schemas.openxmlformats.org/markup-compatibility/2006" xmlns:o="urn:schemas-microsoft-com:office:office" xmlns:r="http://schemas.openxmlformats.org/officeDocument/2006/relationships" xmlns:m="http://schemas.openxmlformats.org/officeDocument/2006/math" xmlns:v="urn:schemas-microsoft-com:vml" xmlns:wp14="http://schemas.microsoft.com/office/word/2010/wordprocessingDrawing" xmlns:wp="http://schemas.openxmlformats.org/drawingml/2006/wordprocessingDrawing" xmlns:w10="urn:schemas-microsoft-com:office:word" xmlns:w="http://schemas.openxmlformats.org/wordprocessingml/2006/main" xmlns:w14="http://schemas.microsoft.com/office/word/2010/wordml" xmlns:w15="http://schemas.microsoft.com/office/word/2012/wordml" xmlns:w16se="http://schemas.microsoft.com/office/word/2015/wordml/symex" xmlns:wpg="http://schemas.microsoft.com/office/word/2010/wordprocessingGroup" xmlns:wpi="http://schemas.microsoft.com/office/word/2010/wordprocessingInk" xmlns:wne="http://schemas.microsoft.com/office/word/2006/wordml" xmlns:wps="http://schemas.microsoft.com/office/word/2010/wordprocessingShape" mc:Ignorable="w14 w15 w16se wp14">
   <w:body>
     <w:p>
       <w:r>
-        <w:t xml:space="preserve">For at få et aktuelt indblik i nogle af de problemstillinger der foregår ved at lægge et skema til en folkeskole har vi foretaget os et interview med en af skemalæggerne på Sofiendalskolen. </w:t>
+        <w:t xml:space="preserve">For at få et aktuelt indblik i nogle af de problemstillinger der </w:t>
+      </w:r>
+      <w:r>
+        <w:t xml:space="preserve">opstår når en skole </w:t>
+      </w:r>
+      <w:r>
+        <w:t>lægge</w:t>
+      </w:r>
+      <w:r>
+        <w:t>r</w:t>
+      </w:r>
+      <w:r>
+        <w:t xml:space="preserve"> et skema har vi </w:t>
+      </w:r>
+      <w:r>
+        <w:t xml:space="preserve">fremstillet et interview med en af </w:t>
+      </w:r>
+      <w:r>
+        <w:t xml:space="preserve">skemalæggerne </w:t>
+      </w:r>
+      <w:r>
+        <w:t>fra</w:t>
+      </w:r>
+      <w:r>
+        <w:t xml:space="preserve"> Sofiendalskolen. </w:t>
       </w:r>
     </w:p>
     <w:p/>
@@ -25,7 +49,10 @@
         <w:t>en tresporet s</w:t>
       </w:r>
       <w:r>
-        <w:t xml:space="preserve">kole med en speciel </w:t>
+        <w:t>kole me</w:t>
+      </w:r>
+      <w:r>
+        <w:t xml:space="preserve">d en speciel </w:t>
       </w:r>
       <w:proofErr w:type="spellStart"/>
       <w:r>
@@ -33,22 +60,23 @@
       </w:r>
       <w:proofErr w:type="spellEnd"/>
       <w:r>
-        <w:t xml:space="preserve"> klasse hvilkel betyder </w:t>
-      </w:r>
-      <w:r>
-        <w:t>at der på årgang befinder sig 3 klasse a, b og c</w:t>
-      </w:r>
-      <w:r>
-        <w:t xml:space="preserve"> samt speciel klassen.</w:t>
+        <w:t xml:space="preserve"> klasse hvilket</w:t>
+      </w:r>
+      <w:r>
+        <w:t xml:space="preserve"> betyder at der på </w:t>
+      </w:r>
+      <w:r>
+        <w:t xml:space="preserve">en </w:t>
+      </w:r>
+      <w:r>
+        <w:t>årgang befinder sig 3 klasse a, b og c samt speciel klassen.</w:t>
       </w:r>
       <w:r>
         <w:t xml:space="preserve"> Skolen rummer 70 lærer samt </w:t>
       </w:r>
-      <w:proofErr w:type="spellStart"/>
-      <w:r>
-        <w:t>pædagoer</w:t>
-      </w:r>
-      <w:proofErr w:type="spellEnd"/>
+      <w:r>
+        <w:t>pædagoger</w:t>
+      </w:r>
       <w:r>
         <w:t xml:space="preserve"> som underviser 6</w:t>
       </w:r>
@@ -79,7 +107,13 @@
         <w:t>ig på sofiend</w:t>
       </w:r>
       <w:r>
-        <w:t xml:space="preserve">alskolen og indgår et team med </w:t>
+        <w:t xml:space="preserve">alskolen og indgår </w:t>
+      </w:r>
+      <w:r>
+        <w:t xml:space="preserve">i </w:t>
+      </w:r>
+      <w:r>
+        <w:t xml:space="preserve">et team med </w:t>
       </w:r>
       <w:r>
         <w:rPr>
@@ -112,33 +146,27 @@
         <w:t>,</w:t>
       </w:r>
       <w:r>
-        <w:t xml:space="preserve"> som er ansvarlig for</w:t>
+        <w:t xml:space="preserve"> som er ansvarlig for at lægge skema</w:t>
       </w:r>
       <w:r>
         <w:t>,</w:t>
       </w:r>
       <w:r>
-        <w:t xml:space="preserve"> at lægge skema</w:t>
+        <w:t xml:space="preserve"> men derimod mødes alle involverede </w:t>
+      </w:r>
+      <w:r>
+        <w:t>pædagoger</w:t>
+      </w:r>
+      <w:r>
+        <w:t xml:space="preserve"> og lærer 2 onsdage i starten i året. Her afholdes 2 møder med en varighed </w:t>
+      </w:r>
+      <w:r>
+        <w:t>på 3 timer</w:t>
       </w:r>
       <w:r>
         <w:t>,</w:t>
       </w:r>
       <w:r>
-        <w:t xml:space="preserve"> men derimod mødes alle involverede </w:t>
-      </w:r>
-      <w:r>
-        <w:t>pædagoger</w:t>
-      </w:r>
-      <w:r>
-        <w:t xml:space="preserve"> og lærer 2 onsdage i starten i året. Her afholdes 2 møder med en varighed </w:t>
-      </w:r>
-      <w:r>
-        <w:t>på 3 timer</w:t>
-      </w:r>
-      <w:r>
-        <w:t>,</w:t>
-      </w:r>
-      <w:r>
         <w:t xml:space="preserve"> hvilket vil sige det tager </w:t>
       </w:r>
       <w:proofErr w:type="spellStart"/>
@@ -150,13 +178,7 @@
         <w:t xml:space="preserve"> 420 mandetimer for sofien</w:t>
       </w:r>
       <w:r>
-        <w:t>dalskolen</w:t>
-      </w:r>
-      <w:r>
-        <w:t>,</w:t>
-      </w:r>
-      <w:r>
-        <w:t xml:space="preserve"> at lægge årets skema. Skemalægningen er en meget simpel</w:t>
+        <w:t>dalskolen at lægge årets skema. Skemalægningen er en meget simpel</w:t>
       </w:r>
       <w:r>
         <w:t xml:space="preserve"> men kompliceret</w:t>
@@ -174,7 +196,10 @@
         <w:t>pædagogerne</w:t>
       </w:r>
       <w:r>
-        <w:t xml:space="preserve"> lægger nemlig skema på den gammeldags facon uden brug af computerprogrammer. De</w:t>
+        <w:t xml:space="preserve"> lægger</w:t>
+      </w:r>
+      <w:r>
+        <w:t xml:space="preserve"> skema uden brug af computerprogrammer. De</w:t>
       </w:r>
       <w:r>
         <w:t xml:space="preserve"> får tildelt hvilket fag o</w:t>
@@ -243,7 +268,19 @@
         <w:rPr>
           <w:color w:val="000000" w:themeColor="text1"/>
         </w:rPr>
-        <w:t xml:space="preserve"> at lærerne har sammenhængende forberedelses timer sådan de ikke er spredt ud over hele ugen, at eleverne </w:t>
+        <w:t xml:space="preserve"> at lærerne har sammenhængende forberedelses timer sådan de ikke er spredt ud over hele ugen</w:t>
+      </w:r>
+      <w:r>
+        <w:rPr>
+          <w:color w:val="000000" w:themeColor="text1"/>
+        </w:rPr>
+        <w:t>, da de mener de ikke får chancen for at forberede sig ordentligt hvis de kun har en forberedelses time af gangen. Derudover prioriterer de at</w:t>
+      </w:r>
+      <w:r>
+        <w:rPr>
+          <w:color w:val="000000" w:themeColor="text1"/>
+        </w:rPr>
+        <w:t xml:space="preserve"> eleverne </w:t>
       </w:r>
       <w:r>
         <w:rPr>
@@ -255,13 +292,19 @@
         <w:rPr>
           <w:color w:val="000000" w:themeColor="text1"/>
         </w:rPr>
-        <w:t xml:space="preserve"> tunge fag over middag</w:t>
-      </w:r>
-      <w:r>
-        <w:rPr>
-          <w:color w:val="000000" w:themeColor="text1"/>
-        </w:rPr>
-        <w:t xml:space="preserve"> som </w:t>
+        <w:t xml:space="preserve"> tunge fag</w:t>
+      </w:r>
+      <w:r>
+        <w:rPr>
+          <w:color w:val="000000" w:themeColor="text1"/>
+        </w:rPr>
+        <w:t xml:space="preserve"> </w:t>
+      </w:r>
+      <w:r>
+        <w:rPr>
+          <w:color w:val="000000" w:themeColor="text1"/>
+        </w:rPr>
+        <w:t xml:space="preserve">som </w:t>
       </w:r>
       <w:proofErr w:type="spellStart"/>
       <w:r>
@@ -281,47 +324,67 @@
         <w:rPr>
           <w:color w:val="000000" w:themeColor="text1"/>
         </w:rPr>
-        <w:t xml:space="preserve">, da eleverne tit er trætte på daværende tidspunkt og derfor får begrænset udbytte af undervisning og at der er mulighed for at lave tværfaglig undervisning på tværs af klassetrinene hvilket vil sige at alle 3 klasse </w:t>
-      </w:r>
-      <w:proofErr w:type="spellStart"/>
-      <w:r>
-        <w:rPr>
-          <w:color w:val="000000" w:themeColor="text1"/>
-        </w:rPr>
-        <w:t>a,b</w:t>
-      </w:r>
-      <w:proofErr w:type="spellEnd"/>
-      <w:r>
-        <w:rPr>
-          <w:color w:val="000000" w:themeColor="text1"/>
-        </w:rPr>
-        <w:t xml:space="preserve"> og c </w:t>
-      </w:r>
-      <w:proofErr w:type="spellStart"/>
-      <w:r>
-        <w:rPr>
-          <w:color w:val="000000" w:themeColor="text1"/>
-        </w:rPr>
-        <w:t>f.eks</w:t>
-      </w:r>
-      <w:proofErr w:type="spellEnd"/>
-      <w:r>
-        <w:rPr>
-          <w:color w:val="000000" w:themeColor="text1"/>
-        </w:rPr>
-        <w:t xml:space="preserve"> skal</w:t>
-      </w:r>
-      <w:r>
-        <w:rPr>
-          <w:color w:val="000000" w:themeColor="text1"/>
-        </w:rPr>
-        <w:t xml:space="preserve"> have dansk på samme tidspunkt</w:t>
-      </w:r>
-      <w:r>
-        <w:rPr>
-          <w:color w:val="000000" w:themeColor="text1"/>
-        </w:rPr>
-        <w:t xml:space="preserve"> hver mandag kl 11</w:t>
+        <w:t xml:space="preserve"> over middag, da eleverne tit er trætte på daværende tidspunkt og derfor får begrænset udbytte af undervisning og at der er mulighed for at lave tværfaglig undervisning på tværs af klassetrinene</w:t>
+      </w:r>
+      <w:r>
+        <w:rPr>
+          <w:color w:val="000000" w:themeColor="text1"/>
+        </w:rPr>
+        <w:t>,</w:t>
+      </w:r>
+      <w:r>
+        <w:rPr>
+          <w:color w:val="000000" w:themeColor="text1"/>
+        </w:rPr>
+        <w:t xml:space="preserve"> hvilket vil sige at alle 3 </w:t>
+      </w:r>
+      <w:r>
+        <w:rPr>
+          <w:color w:val="000000" w:themeColor="text1"/>
+        </w:rPr>
+        <w:t>parallelklasser</w:t>
+      </w:r>
+      <w:r>
+        <w:rPr>
+          <w:color w:val="000000" w:themeColor="text1"/>
+        </w:rPr>
+        <w:t xml:space="preserve"> a,</w:t>
+      </w:r>
+      <w:r>
+        <w:rPr>
+          <w:color w:val="000000" w:themeColor="text1"/>
+        </w:rPr>
+        <w:t xml:space="preserve"> </w:t>
+      </w:r>
+      <w:r>
+        <w:rPr>
+          <w:color w:val="000000" w:themeColor="text1"/>
+        </w:rPr>
+        <w:t>b og c f skal</w:t>
+      </w:r>
+      <w:r>
+        <w:rPr>
+          <w:color w:val="000000" w:themeColor="text1"/>
+        </w:rPr>
+        <w:t xml:space="preserve"> have</w:t>
+      </w:r>
+      <w:r>
+        <w:rPr>
+          <w:color w:val="000000" w:themeColor="text1"/>
+        </w:rPr>
+        <w:t xml:space="preserve"> mulighed for at have</w:t>
+      </w:r>
+      <w:r>
+        <w:rPr>
+          <w:color w:val="000000" w:themeColor="text1"/>
+        </w:rPr>
+        <w:t xml:space="preserve"> dansk på samme tidspunkt</w:t>
+      </w:r>
+      <w:r>
+        <w:rPr>
+          <w:color w:val="000000" w:themeColor="text1"/>
+        </w:rPr>
+        <w:t xml:space="preserve"> hver mandag</w:t>
       </w:r>
       <w:r>
         <w:rPr>
@@ -333,25 +396,67 @@
         <w:rPr>
           <w:color w:val="000000" w:themeColor="text1"/>
         </w:rPr>
-        <w:t xml:space="preserve"> At opfylde disse 3 kriterier </w:t>
-      </w:r>
-      <w:r>
-        <w:rPr>
-          <w:color w:val="000000" w:themeColor="text1"/>
-        </w:rPr>
-        <w:t xml:space="preserve">er en umulig opgave </w:t>
-      </w:r>
-      <w:r>
-        <w:rPr>
-          <w:color w:val="000000" w:themeColor="text1"/>
-        </w:rPr>
-        <w:t>og derfor bliver det en kompr</w:t>
-      </w:r>
-      <w:r>
-        <w:rPr>
-          <w:color w:val="000000" w:themeColor="text1"/>
-        </w:rPr>
-        <w:t>imeret opgave at lægge ske</w:t>
+        <w:t xml:space="preserve"> </w:t>
+      </w:r>
+      <w:r>
+        <w:rPr>
+          <w:color w:val="000000" w:themeColor="text1"/>
+        </w:rPr>
+        <w:t>Skemaplanlæggerne på Sofiendalskolen føler a</w:t>
+      </w:r>
+      <w:r>
+        <w:rPr>
+          <w:color w:val="000000" w:themeColor="text1"/>
+        </w:rPr>
+        <w:t xml:space="preserve">t </w:t>
+      </w:r>
+      <w:r>
+        <w:rPr>
+          <w:color w:val="000000" w:themeColor="text1"/>
+        </w:rPr>
+        <w:t xml:space="preserve">det er besværligt at </w:t>
+      </w:r>
+      <w:r>
+        <w:rPr>
+          <w:color w:val="000000" w:themeColor="text1"/>
+        </w:rPr>
+        <w:t>opfylde</w:t>
+      </w:r>
+      <w:r>
+        <w:rPr>
+          <w:color w:val="000000" w:themeColor="text1"/>
+        </w:rPr>
+        <w:t xml:space="preserve"> alle</w:t>
+      </w:r>
+      <w:r>
+        <w:rPr>
+          <w:color w:val="000000" w:themeColor="text1"/>
+        </w:rPr>
+        <w:t xml:space="preserve"> disse 3 kriterier </w:t>
+      </w:r>
+      <w:r>
+        <w:rPr>
+          <w:color w:val="000000" w:themeColor="text1"/>
+        </w:rPr>
+        <w:t xml:space="preserve">på en gang, derfor går de </w:t>
+      </w:r>
+      <w:r>
+        <w:rPr>
+          <w:color w:val="000000" w:themeColor="text1"/>
+        </w:rPr>
+        <w:t>kompromis med parametrene og vælger hvilke de prioriterer højst</w:t>
+      </w:r>
+      <w:r>
+        <w:rPr>
+          <w:color w:val="000000" w:themeColor="text1"/>
+        </w:rPr>
+        <w:t xml:space="preserve">. </w:t>
+      </w:r>
+      <w:r>
+        <w:rPr>
+          <w:color w:val="000000" w:themeColor="text1"/>
+        </w:rPr>
+        <w:t>Skemaplanlæggerne mener at et skemalægningsprogram ikke ville kunne hjælpe dem, da de programmer de har afprøvet ikke har kunne tage højde for flere parametre, og præferencer spredt ud over de forskellige teams og klasser</w:t>
       </w:r>
       <w:bookmarkStart w:id="0" w:name="_GoBack"/>
       <w:bookmarkEnd w:id="0"/>
@@ -359,19 +464,7 @@
         <w:rPr>
           <w:color w:val="000000" w:themeColor="text1"/>
         </w:rPr>
-        <w:t xml:space="preserve">maet på sofiendalskolen. Denne problemstilling har ingen programmer kunne tage højde for, da programmerne ikke kun tage hensyn til forskellige præference og lave </w:t>
-      </w:r>
-      <w:r>
-        <w:rPr>
-          <w:color w:val="000000" w:themeColor="text1"/>
-        </w:rPr>
-        <w:t>individuelle</w:t>
-      </w:r>
-      <w:r>
-        <w:rPr>
-          <w:color w:val="000000" w:themeColor="text1"/>
-        </w:rPr>
-        <w:t xml:space="preserve"> specifikationer til de forskellige teams og klasser. </w:t>
+        <w:t xml:space="preserve">. </w:t>
       </w:r>
       <w:r>
         <w:rPr>
@@ -460,7 +553,7 @@
 </file>
 
 <file path=word/styles.xml><?xml version="1.0" encoding="utf-8"?>
-<w:styles xmlns:mc="http://schemas.openxmlformats.org/markup-compatibility/2006" xmlns:r="http://schemas.openxmlformats.org/officeDocument/2006/relationships" xmlns:w="http://schemas.openxmlformats.org/wordprocessingml/2006/main" xmlns:w14="http://schemas.microsoft.com/office/word/2010/wordml" xmlns:w15="http://schemas.microsoft.com/office/word/2012/wordml" mc:Ignorable="w14 w15">
+<w:styles xmlns:mc="http://schemas.openxmlformats.org/markup-compatibility/2006" xmlns:r="http://schemas.openxmlformats.org/officeDocument/2006/relationships" xmlns:w="http://schemas.openxmlformats.org/wordprocessingml/2006/main" xmlns:w14="http://schemas.microsoft.com/office/word/2010/wordml" xmlns:w15="http://schemas.microsoft.com/office/word/2012/wordml" xmlns:w16se="http://schemas.microsoft.com/office/word/2015/wordml/symex" mc:Ignorable="w14 w15 w16se">
   <w:docDefaults>
     <w:rPrDefault>
       <w:rPr>
@@ -472,7 +565,7 @@
     </w:rPrDefault>
     <w:pPrDefault/>
   </w:docDefaults>
-  <w:latentStyles w:defLockedState="0" w:defUIPriority="99" w:defSemiHidden="0" w:defUnhideWhenUsed="0" w:defQFormat="0" w:count="382">
+  <w:latentStyles w:defLockedState="0" w:defUIPriority="99" w:defSemiHidden="0" w:defUnhideWhenUsed="0" w:defQFormat="0" w:count="374">
     <w:lsdException w:name="Normal" w:uiPriority="0" w:qFormat="1"/>
     <w:lsdException w:name="heading 1" w:uiPriority="9" w:qFormat="1"/>
     <w:lsdException w:name="heading 2" w:semiHidden="1" w:uiPriority="9" w:unhideWhenUsed="1" w:qFormat="1"/>
@@ -629,15 +722,6 @@
     <w:lsdException w:name="Balloon Text" w:semiHidden="1" w:unhideWhenUsed="1"/>
     <w:lsdException w:name="Table Grid" w:uiPriority="39"/>
     <w:lsdException w:name="Table Theme" w:semiHidden="1" w:unhideWhenUsed="1"/>
-    <w:lsdException w:name="Note Level 1" w:semiHidden="1" w:unhideWhenUsed="1"/>
-    <w:lsdException w:name="Note Level 2" w:semiHidden="1" w:unhideWhenUsed="1"/>
-    <w:lsdException w:name="Note Level 3" w:semiHidden="1" w:unhideWhenUsed="1"/>
-    <w:lsdException w:name="Note Level 4" w:semiHidden="1" w:unhideWhenUsed="1"/>
-    <w:lsdException w:name="Note Level 5" w:semiHidden="1" w:unhideWhenUsed="1"/>
-    <w:lsdException w:name="Note Level 6" w:semiHidden="1" w:unhideWhenUsed="1"/>
-    <w:lsdException w:name="Note Level 7" w:semiHidden="1" w:unhideWhenUsed="1"/>
-    <w:lsdException w:name="Note Level 8" w:semiHidden="1" w:unhideWhenUsed="1"/>
-    <w:lsdException w:name="Note Level 9" w:semiHidden="1" w:unhideWhenUsed="1"/>
     <w:lsdException w:name="Placeholder Text" w:semiHidden="1"/>
     <w:lsdException w:name="No Spacing" w:uiPriority="1" w:qFormat="1"/>
     <w:lsdException w:name="Light Shading" w:uiPriority="60"/>

</xml_diff>

<commit_message>
Omformuleringer i Case Sofiendal
</commit_message>
<xml_diff>
--- a/Rapport/partials/Case sofiendal .docx
+++ b/Rapport/partials/Case sofiendal .docx
@@ -4,55 +4,13 @@
   <w:body>
     <w:p>
       <w:r>
-        <w:t xml:space="preserve">For at få et aktuelt indblik i nogle af de problemstillinger der </w:t>
-      </w:r>
-      <w:r>
-        <w:t xml:space="preserve">opstår når en skole </w:t>
-      </w:r>
-      <w:r>
-        <w:t>lægge</w:t>
-      </w:r>
-      <w:r>
-        <w:t>r</w:t>
-      </w:r>
-      <w:r>
-        <w:t xml:space="preserve"> et skema har vi </w:t>
-      </w:r>
-      <w:r>
-        <w:t xml:space="preserve">fremstillet et interview med en af </w:t>
-      </w:r>
-      <w:r>
-        <w:t xml:space="preserve">skemalæggerne </w:t>
-      </w:r>
-      <w:r>
-        <w:t>fra</w:t>
-      </w:r>
-      <w:r>
-        <w:t xml:space="preserve"> Sofiendalskolen. </w:t>
+        <w:t xml:space="preserve">For at få et aktuelt indblik i nogle af de problemstillinger der opstår når en skole lægger et skema har vi fremstillet et interview med en af skemalæggerne fra Sofiendalskolen. </w:t>
       </w:r>
     </w:p>
     <w:p/>
     <w:p>
       <w:r>
-        <w:t>Sofiendal skolen blev opført i 1911</w:t>
-      </w:r>
-      <w:r>
-        <w:t xml:space="preserve"> som ligger i det sydlige. I</w:t>
-      </w:r>
-      <w:r>
-        <w:t xml:space="preserve"> dag </w:t>
-      </w:r>
-      <w:r>
-        <w:t xml:space="preserve">er Sofiendal skolen </w:t>
-      </w:r>
-      <w:r>
-        <w:t>en tresporet s</w:t>
-      </w:r>
-      <w:r>
-        <w:t>kole me</w:t>
-      </w:r>
-      <w:r>
-        <w:t xml:space="preserve">d en speciel </w:t>
+        <w:t xml:space="preserve">Sofiendal skolen blev opført i 1911 som ligger i det sydlige. I dag er Sofiendal skolen en tresporet skole med en speciel </w:t>
       </w:r>
       <w:proofErr w:type="spellStart"/>
       <w:r>
@@ -60,28 +18,7 @@
       </w:r>
       <w:proofErr w:type="spellEnd"/>
       <w:r>
-        <w:t xml:space="preserve"> klasse hvilket</w:t>
-      </w:r>
-      <w:r>
-        <w:t xml:space="preserve"> betyder at der på </w:t>
-      </w:r>
-      <w:r>
-        <w:t xml:space="preserve">en </w:t>
-      </w:r>
-      <w:r>
-        <w:t>årgang befinder sig 3 klasse a, b og c samt speciel klassen.</w:t>
-      </w:r>
-      <w:r>
-        <w:t xml:space="preserve"> Skolen rummer 70 lærer samt </w:t>
-      </w:r>
-      <w:r>
-        <w:t>pædagoger</w:t>
-      </w:r>
-      <w:r>
-        <w:t xml:space="preserve"> som underviser 6</w:t>
-      </w:r>
-      <w:r>
-        <w:t xml:space="preserve">50 elever dagligt. </w:t>
+        <w:t xml:space="preserve"> klasse hvilket betyder at der på en årgang befinder sig 3 klasse a, b og c samt speciel klassen. Skolen rummer 70 lærer samt pædagoger som underviser 650 elever dagligt. </w:t>
       </w:r>
     </w:p>
     <w:p/>
@@ -92,144 +29,30 @@
         </w:rPr>
       </w:pPr>
       <w:r>
-        <w:t>Lørdag den 27 oktober</w:t>
-      </w:r>
-      <w:r>
-        <w:t xml:space="preserve"> interviewede vi Søren ……</w:t>
-      </w:r>
-      <w:r>
-        <w:t xml:space="preserve"> Søren fungere som matematik</w:t>
-      </w:r>
-      <w:r>
-        <w:t>lærer samt it-ansvarl</w:t>
-      </w:r>
-      <w:r>
-        <w:t>ig på sofiend</w:t>
-      </w:r>
-      <w:r>
-        <w:t xml:space="preserve">alskolen og indgår </w:t>
-      </w:r>
-      <w:r>
-        <w:t xml:space="preserve">i </w:t>
-      </w:r>
-      <w:r>
-        <w:t xml:space="preserve">et team med </w:t>
+        <w:t xml:space="preserve">Lørdag den 27 oktober interviewede vi Søren …… Søren fungere som matematiklærer samt it-ansvarlig på sofiendalskolen og indgår i et team med </w:t>
       </w:r>
       <w:r>
         <w:rPr>
           <w:color w:val="FF0000"/>
         </w:rPr>
-        <w:t>(find ud af hvordan hans team ser ud)</w:t>
+        <w:t xml:space="preserve">(find ud af hvordan hans team ser ud) </w:t>
+      </w:r>
+      <w:r>
+        <w:t xml:space="preserve">kollegaer, som ligger skema for x klasse. På sofiendalskolen er det ikke en bestemt person, som er ansvarlig for at lægge skema, men derimod mødes alle involverede pædagoger og lærer 2 onsdage i starten i året. Her afholdes 2 møder med en varighed på 3 timer, hvilket vil sige det tager </w:t>
+      </w:r>
+      <w:proofErr w:type="spellStart"/>
+      <w:r>
+        <w:t>ca</w:t>
+      </w:r>
+      <w:proofErr w:type="spellEnd"/>
+      <w:r>
+        <w:t xml:space="preserve"> 420 mandetimer for sofiendalskolen at lægge årets skema. Skemalægningen er en meget simpel men kompliceret proces på sofiendalskolen. Lærerne og pædagogerne lægger skema uden brug af computerprogrammer. De får tildelt hvilket fag og hvor mange timer de skal have og herefter får de farvede brikker, som repræsenter de fag de skal undervise i……</w:t>
       </w:r>
       <w:r>
         <w:rPr>
           <w:color w:val="FF0000"/>
         </w:rPr>
-        <w:t xml:space="preserve"> </w:t>
-      </w:r>
-      <w:r>
-        <w:t>kollegaer</w:t>
-      </w:r>
-      <w:r>
-        <w:t>,</w:t>
-      </w:r>
-      <w:r>
-        <w:t xml:space="preserve"> som ligger skema for x klasse. På sofiendalskolen er det ikke en</w:t>
-      </w:r>
-      <w:r>
-        <w:t xml:space="preserve"> bestemt</w:t>
-      </w:r>
-      <w:r>
-        <w:t xml:space="preserve"> person</w:t>
-      </w:r>
-      <w:r>
-        <w:t>,</w:t>
-      </w:r>
-      <w:r>
-        <w:t xml:space="preserve"> som er ansvarlig for at lægge skema</w:t>
-      </w:r>
-      <w:r>
-        <w:t>,</w:t>
-      </w:r>
-      <w:r>
-        <w:t xml:space="preserve"> men derimod mødes alle involverede </w:t>
-      </w:r>
-      <w:r>
-        <w:t>pædagoger</w:t>
-      </w:r>
-      <w:r>
-        <w:t xml:space="preserve"> og lærer 2 onsdage i starten i året. Her afholdes 2 møder med en varighed </w:t>
-      </w:r>
-      <w:r>
-        <w:t>på 3 timer</w:t>
-      </w:r>
-      <w:r>
-        <w:t>,</w:t>
-      </w:r>
-      <w:r>
-        <w:t xml:space="preserve"> hvilket vil sige det tager </w:t>
-      </w:r>
-      <w:proofErr w:type="spellStart"/>
-      <w:r>
-        <w:t>ca</w:t>
-      </w:r>
-      <w:proofErr w:type="spellEnd"/>
-      <w:r>
-        <w:t xml:space="preserve"> 420 mandetimer for sofien</w:t>
-      </w:r>
-      <w:r>
-        <w:t>dalskolen at lægge årets skema. Skemalægningen er en meget simpel</w:t>
-      </w:r>
-      <w:r>
-        <w:t xml:space="preserve"> men kompliceret</w:t>
-      </w:r>
-      <w:r>
-        <w:t xml:space="preserve"> proce</w:t>
-      </w:r>
-      <w:r>
-        <w:t xml:space="preserve">s på sofiendalskolen. </w:t>
-      </w:r>
-      <w:r>
-        <w:t xml:space="preserve">Lærerne og </w:t>
-      </w:r>
-      <w:r>
-        <w:t>pædagogerne</w:t>
-      </w:r>
-      <w:r>
-        <w:t xml:space="preserve"> lægger</w:t>
-      </w:r>
-      <w:r>
-        <w:t xml:space="preserve"> skema uden brug af computerprogrammer. De</w:t>
-      </w:r>
-      <w:r>
-        <w:t xml:space="preserve"> får tildelt hvilket fag o</w:t>
-      </w:r>
-      <w:r>
-        <w:t>g hvor mange timer de skal have og h</w:t>
-      </w:r>
-      <w:r>
-        <w:t>erefter får de farvede brikker</w:t>
-      </w:r>
-      <w:r>
-        <w:t>,</w:t>
-      </w:r>
-      <w:r>
-        <w:t xml:space="preserve"> som repræsenter de fag de</w:t>
-      </w:r>
-      <w:r>
-        <w:t xml:space="preserve"> skal undervise i……</w:t>
-      </w:r>
-      <w:r>
-        <w:rPr>
-          <w:color w:val="FF0000"/>
-        </w:rPr>
-        <w:t xml:space="preserve"> </w:t>
-      </w:r>
-      <w:r>
-        <w:rPr>
-          <w:color w:val="FF0000"/>
-        </w:rPr>
-        <w:t xml:space="preserve">(Få det helt præcist hvordan det foregår. Altså hvordan de får tildelt klasser og hvordan de danner </w:t>
+        <w:t xml:space="preserve"> (Få det helt præcist hvordan det foregår. Altså hvordan de får tildelt klasser og hvordan de danner </w:t>
       </w:r>
       <w:proofErr w:type="spellStart"/>
       <w:r>
@@ -256,233 +79,33 @@
         <w:rPr>
           <w:color w:val="000000" w:themeColor="text1"/>
         </w:rPr>
-        <w:t>Når der lægges skema på sofiendalskolen ønskes der</w:t>
-      </w:r>
+        <w:t xml:space="preserve">Når der lægges skema på sofiendalskolen ønskes der, at lærerne har sammenhængende forberedelses timer sådan de ikke er spredt ud over hele ugen, da de mener de ikke får chancen for at forberede sig ordentligt hvis de kun har en forberedelses time af gangen. Derudover prioriterer de at eleverne ikke har tunge fag som </w:t>
+      </w:r>
+      <w:proofErr w:type="spellStart"/>
       <w:r>
         <w:rPr>
           <w:color w:val="000000" w:themeColor="text1"/>
         </w:rPr>
-        <w:t>,</w:t>
-      </w:r>
+        <w:t>f.eks</w:t>
+      </w:r>
+      <w:proofErr w:type="spellEnd"/>
       <w:r>
         <w:rPr>
           <w:color w:val="000000" w:themeColor="text1"/>
         </w:rPr>
-        <w:t xml:space="preserve"> at lærerne har sammenhængende forberedelses timer sådan de ikke er spredt ud over hele ugen</w:t>
+        <w:t xml:space="preserve"> matematik over middag, da eleverne tit er trætte på daværende tidspunkt og derfor får begrænset udbytte af undervisning og at der er mulighed for at lave tværfaglig undervisning på tværs af klassetrinene, hvilket vil sige at alle 3 parallelklasser a, b og c f skal have mulighed for at have dansk på samme tidspunkt hver mandag. Skemaplanlæggerne på Sofiendalskolen føler at det er besværligt at opfylde alle disse 3 kriterier på en gang, derfor går de kompromis med parametrene og vælger hvilke de prioriterer højst. Skemaplanlæggerne mener at et skemalægningsprogram ikke ville kunne hjælpe dem, da de programmer de har afprøvet ikke har kunne tage højde for flere parametre, og præferencer spredt ud over de forskellige teams og klasser. </w:t>
+      </w:r>
+      <w:r>
+        <w:rPr>
+          <w:color w:val="FF0000"/>
+        </w:rPr>
+        <w:t>(går jeg ud fra men vil gerne have det bekræftet)</w:t>
       </w:r>
       <w:r>
         <w:rPr>
           <w:color w:val="000000" w:themeColor="text1"/>
         </w:rPr>
-        <w:t>, da de mener de ikke får chancen for at forberede sig ordentligt hvis de kun har en forberedelses time af gangen. Derudover prioriterer de at</w:t>
-      </w:r>
-      <w:r>
-        <w:rPr>
-          <w:color w:val="000000" w:themeColor="text1"/>
-        </w:rPr>
-        <w:t xml:space="preserve"> eleverne </w:t>
-      </w:r>
-      <w:r>
-        <w:rPr>
-          <w:color w:val="000000" w:themeColor="text1"/>
-        </w:rPr>
-        <w:t>ikke har</w:t>
-      </w:r>
-      <w:r>
-        <w:rPr>
-          <w:color w:val="000000" w:themeColor="text1"/>
-        </w:rPr>
-        <w:t xml:space="preserve"> tunge fag</w:t>
-      </w:r>
-      <w:r>
-        <w:rPr>
-          <w:color w:val="000000" w:themeColor="text1"/>
-        </w:rPr>
-        <w:t xml:space="preserve"> </w:t>
-      </w:r>
-      <w:r>
-        <w:rPr>
-          <w:color w:val="000000" w:themeColor="text1"/>
-        </w:rPr>
-        <w:t xml:space="preserve">som </w:t>
-      </w:r>
-      <w:proofErr w:type="spellStart"/>
-      <w:r>
-        <w:rPr>
-          <w:color w:val="000000" w:themeColor="text1"/>
-        </w:rPr>
-        <w:t>f.eks</w:t>
-      </w:r>
-      <w:proofErr w:type="spellEnd"/>
-      <w:r>
-        <w:rPr>
-          <w:color w:val="000000" w:themeColor="text1"/>
-        </w:rPr>
-        <w:t xml:space="preserve"> matematik</w:t>
-      </w:r>
-      <w:r>
-        <w:rPr>
-          <w:color w:val="000000" w:themeColor="text1"/>
-        </w:rPr>
-        <w:t xml:space="preserve"> over middag, da eleverne tit er trætte på daværende tidspunkt og derfor får begrænset udbytte af undervisning og at der er mulighed for at lave tværfaglig undervisning på tværs af klassetrinene</w:t>
-      </w:r>
-      <w:r>
-        <w:rPr>
-          <w:color w:val="000000" w:themeColor="text1"/>
-        </w:rPr>
-        <w:t>,</w:t>
-      </w:r>
-      <w:r>
-        <w:rPr>
-          <w:color w:val="000000" w:themeColor="text1"/>
-        </w:rPr>
-        <w:t xml:space="preserve"> hvilket vil sige at alle 3 </w:t>
-      </w:r>
-      <w:r>
-        <w:rPr>
-          <w:color w:val="000000" w:themeColor="text1"/>
-        </w:rPr>
-        <w:t>parallelklasser</w:t>
-      </w:r>
-      <w:r>
-        <w:rPr>
-          <w:color w:val="000000" w:themeColor="text1"/>
-        </w:rPr>
-        <w:t xml:space="preserve"> a,</w:t>
-      </w:r>
-      <w:r>
-        <w:rPr>
-          <w:color w:val="000000" w:themeColor="text1"/>
-        </w:rPr>
-        <w:t xml:space="preserve"> </w:t>
-      </w:r>
-      <w:r>
-        <w:rPr>
-          <w:color w:val="000000" w:themeColor="text1"/>
-        </w:rPr>
-        <w:t>b og c f skal</w:t>
-      </w:r>
-      <w:r>
-        <w:rPr>
-          <w:color w:val="000000" w:themeColor="text1"/>
-        </w:rPr>
-        <w:t xml:space="preserve"> have</w:t>
-      </w:r>
-      <w:r>
-        <w:rPr>
-          <w:color w:val="000000" w:themeColor="text1"/>
-        </w:rPr>
-        <w:t xml:space="preserve"> mulighed for at have</w:t>
-      </w:r>
-      <w:r>
-        <w:rPr>
-          <w:color w:val="000000" w:themeColor="text1"/>
-        </w:rPr>
-        <w:t xml:space="preserve"> dansk på samme tidspunkt</w:t>
-      </w:r>
-      <w:r>
-        <w:rPr>
-          <w:color w:val="000000" w:themeColor="text1"/>
-        </w:rPr>
-        <w:t xml:space="preserve"> hver mandag</w:t>
-      </w:r>
-      <w:r>
-        <w:rPr>
-          <w:color w:val="000000" w:themeColor="text1"/>
-        </w:rPr>
-        <w:t>.</w:t>
-      </w:r>
-      <w:r>
-        <w:rPr>
-          <w:color w:val="000000" w:themeColor="text1"/>
-        </w:rPr>
-        <w:t xml:space="preserve"> </w:t>
-      </w:r>
-      <w:r>
-        <w:rPr>
-          <w:color w:val="000000" w:themeColor="text1"/>
-        </w:rPr>
-        <w:t>Skemaplanlæggerne på Sofiendalskolen føler a</w:t>
-      </w:r>
-      <w:r>
-        <w:rPr>
-          <w:color w:val="000000" w:themeColor="text1"/>
-        </w:rPr>
-        <w:t xml:space="preserve">t </w:t>
-      </w:r>
-      <w:r>
-        <w:rPr>
-          <w:color w:val="000000" w:themeColor="text1"/>
-        </w:rPr>
-        <w:t xml:space="preserve">det er besværligt at </w:t>
-      </w:r>
-      <w:r>
-        <w:rPr>
-          <w:color w:val="000000" w:themeColor="text1"/>
-        </w:rPr>
-        <w:t>opfylde</w:t>
-      </w:r>
-      <w:r>
-        <w:rPr>
-          <w:color w:val="000000" w:themeColor="text1"/>
-        </w:rPr>
-        <w:t xml:space="preserve"> alle</w:t>
-      </w:r>
-      <w:r>
-        <w:rPr>
-          <w:color w:val="000000" w:themeColor="text1"/>
-        </w:rPr>
-        <w:t xml:space="preserve"> disse 3 kriterier </w:t>
-      </w:r>
-      <w:r>
-        <w:rPr>
-          <w:color w:val="000000" w:themeColor="text1"/>
-        </w:rPr>
-        <w:t xml:space="preserve">på en gang, derfor går de </w:t>
-      </w:r>
-      <w:r>
-        <w:rPr>
-          <w:color w:val="000000" w:themeColor="text1"/>
-        </w:rPr>
-        <w:t>kompromis med parametrene og vælger hvilke de prioriterer højst</w:t>
-      </w:r>
-      <w:r>
-        <w:rPr>
-          <w:color w:val="000000" w:themeColor="text1"/>
-        </w:rPr>
         <w:t xml:space="preserve">. </w:t>
-      </w:r>
-      <w:r>
-        <w:rPr>
-          <w:color w:val="000000" w:themeColor="text1"/>
-        </w:rPr>
-        <w:t>Skemaplanlæggerne mener at et skemalægningsprogram ikke ville kunne hjælpe dem, da de programmer de har afprøvet ikke har kunne tage højde for flere parametre, og præferencer spredt ud over de forskellige teams og klasser</w:t>
-      </w:r>
-      <w:bookmarkStart w:id="0" w:name="_GoBack"/>
-      <w:bookmarkEnd w:id="0"/>
-      <w:r>
-        <w:rPr>
-          <w:color w:val="000000" w:themeColor="text1"/>
-        </w:rPr>
-        <w:t xml:space="preserve">. </w:t>
-      </w:r>
-      <w:r>
-        <w:rPr>
-          <w:color w:val="FF0000"/>
-        </w:rPr>
-        <w:t>(går jeg ud fra men vil gerne have det bekræftet)</w:t>
-      </w:r>
-      <w:r>
-        <w:rPr>
-          <w:color w:val="000000" w:themeColor="text1"/>
-        </w:rPr>
-        <w:t>.</w:t>
-      </w:r>
-      <w:r>
-        <w:rPr>
-          <w:color w:val="000000" w:themeColor="text1"/>
-        </w:rPr>
-        <w:t xml:space="preserve"> </w:t>
       </w:r>
     </w:p>
     <w:p>
@@ -499,40 +122,13 @@
         </w:rPr>
       </w:pPr>
       <w:r>
-        <w:t>Grunden til Sofiendalskolen</w:t>
-      </w:r>
-      <w:r>
-        <w:t xml:space="preserve"> stadig</w:t>
-      </w:r>
-      <w:r>
-        <w:t xml:space="preserve"> ligger skemaer i hånden er </w:t>
-      </w:r>
-      <w:r>
-        <w:t xml:space="preserve">at ingen programmer </w:t>
+        <w:t xml:space="preserve">Grunden til Sofiendalskolen stadig ligger skemaer i hånden er at ingen programmer </w:t>
       </w:r>
       <w:r>
         <w:rPr>
           <w:color w:val="FF0000"/>
         </w:rPr>
-        <w:t>(find ud af hvilket og hvad der præcis var galt</w:t>
-      </w:r>
-      <w:r>
-        <w:rPr>
-          <w:color w:val="FF0000"/>
-        </w:rPr>
-        <w:t xml:space="preserve"> med de gamle programmer</w:t>
-      </w:r>
-      <w:r>
-        <w:rPr>
-          <w:color w:val="FF0000"/>
-        </w:rPr>
-        <w:t>)</w:t>
-      </w:r>
-      <w:r>
-        <w:rPr>
-          <w:color w:val="FF0000"/>
-        </w:rPr>
-        <w:t xml:space="preserve"> </w:t>
+        <w:t xml:space="preserve">(find ud af hvilket og hvad der præcis var galt med de gamle programmer) </w:t>
       </w:r>
     </w:p>
     <w:p>
@@ -541,6 +137,15 @@
           <w:color w:val="000000" w:themeColor="text1"/>
         </w:rPr>
       </w:pPr>
+    </w:p>
+    <w:p>
+      <w:pPr>
+        <w:rPr>
+          <w:color w:val="000000" w:themeColor="text1"/>
+        </w:rPr>
+      </w:pPr>
+      <w:bookmarkStart w:id="0" w:name="_GoBack"/>
+      <w:bookmarkEnd w:id="0"/>
     </w:p>
     <w:sectPr>
       <w:pgSz w:w="11900" w:h="16840"/>

</xml_diff>